<commit_message>
Change "Can not" to "Cannot"
Basic review
</commit_message>
<xml_diff>
--- a/Installation Guide_GPON_ONU_CS-9014A_ver1.0.docx
+++ b/Installation Guide_GPON_ONU_CS-9014A_ver1.0.docx
@@ -5,8 +5,6 @@
     <w:bookmarkStart w:id="0" w:name="_Toc294800227"/>
     <w:bookmarkStart w:id="1" w:name="_Toc294800417"/>
     <w:bookmarkStart w:id="2" w:name="_Toc294800741"/>
-    <w:bookmarkStart w:id="3" w:name="_GoBack"/>
-    <w:bookmarkEnd w:id="3"/>
     <w:p>
       <w:pPr>
         <w:sectPr>
@@ -341,20 +339,8 @@
     <w:p/>
     <w:p/>
     <w:p/>
-    <w:p>
-      <w:pPr>
-        <w:rPr>
-          <w:rFonts w:hint="eastAsia"/>
-        </w:rPr>
-      </w:pPr>
-    </w:p>
-    <w:p>
-      <w:pPr>
-        <w:rPr>
-          <w:rFonts w:hint="eastAsia"/>
-        </w:rPr>
-      </w:pPr>
-    </w:p>
+    <w:p/>
+    <w:p/>
     <w:p/>
     <w:p/>
     <w:p>
@@ -453,9 +439,6 @@
         <w:spacing w:line="240" w:lineRule="auto"/>
         <w:ind w:right="20"/>
         <w:jc w:val="left"/>
-        <w:rPr>
-          <w:rFonts w:hint="eastAsia"/>
-        </w:rPr>
       </w:pPr>
       <w:r>
         <w:t>The figures and information regarding the product in this guide may include some errata and printing errors. Those will be removed and correc</w:t>
@@ -470,9 +453,6 @@
         <w:spacing w:line="240" w:lineRule="auto"/>
         <w:ind w:right="20"/>
         <w:jc w:val="left"/>
-        <w:rPr>
-          <w:rFonts w:hint="eastAsia"/>
-        </w:rPr>
       </w:pPr>
     </w:p>
     <w:p>
@@ -481,9 +461,6 @@
         <w:spacing w:line="240" w:lineRule="auto"/>
         <w:ind w:right="20"/>
         <w:jc w:val="left"/>
-        <w:rPr>
-          <w:rFonts w:hint="eastAsia"/>
-        </w:rPr>
       </w:pPr>
     </w:p>
     <w:p>
@@ -524,7 +501,7 @@
       <w:pPr>
         <w:pStyle w:val="20"/>
       </w:pPr>
-      <w:bookmarkStart w:id="4" w:name="_Toc387744140"/>
+      <w:bookmarkStart w:id="3" w:name="_Toc387744140"/>
       <w:bookmarkEnd w:id="0"/>
       <w:bookmarkEnd w:id="1"/>
       <w:bookmarkEnd w:id="2"/>
@@ -535,7 +512,7 @@
       <w:r>
         <w:t>s</w:t>
       </w:r>
-      <w:bookmarkEnd w:id="4"/>
+      <w:bookmarkEnd w:id="3"/>
     </w:p>
     <w:p>
       <w:pPr>
@@ -1056,7 +1033,7 @@
       <w:pPr>
         <w:pStyle w:val="20"/>
       </w:pPr>
-      <w:bookmarkStart w:id="5" w:name="_Toc387744141"/>
+      <w:bookmarkStart w:id="4" w:name="_Toc387744141"/>
       <w:r>
         <w:rPr>
           <w:rFonts w:hint="eastAsia"/>
@@ -1064,7 +1041,7 @@
         <w:lastRenderedPageBreak/>
         <w:t>Introduction</w:t>
       </w:r>
-      <w:bookmarkEnd w:id="5"/>
+      <w:bookmarkEnd w:id="4"/>
     </w:p>
     <w:p>
       <w:pPr>
@@ -1298,72 +1275,72 @@
         <w:pStyle w:val="a5"/>
         <w:spacing w:line="240" w:lineRule="exact"/>
         <w:rPr>
+          <w:rFonts w:eastAsia="나눔고딕" w:cs="Arial"/>
+          <w:color w:val="000000"/>
+        </w:rPr>
+      </w:pPr>
+      <w:r>
+        <w:rPr>
+          <w:rFonts w:eastAsia="나눔고딕" w:cs="Arial"/>
+          <w:color w:val="000000"/>
+        </w:rPr>
+        <w:t>CS-9014A</w:t>
+      </w:r>
+      <w:r>
+        <w:rPr>
+          <w:rFonts w:eastAsia="나눔고딕" w:cs="Arial"/>
+          <w:color w:val="000000"/>
+        </w:rPr>
+        <w:t xml:space="preserve"> features</w:t>
+      </w:r>
+      <w:r>
+        <w:rPr>
           <w:rFonts w:eastAsia="나눔고딕" w:cs="Arial" w:hint="eastAsia"/>
           <w:color w:val="000000"/>
         </w:rPr>
-      </w:pPr>
+        <w:t xml:space="preserve"> </w:t>
+      </w:r>
       <w:r>
         <w:rPr>
           <w:rFonts w:eastAsia="나눔고딕" w:cs="Arial"/>
           <w:color w:val="000000"/>
         </w:rPr>
-        <w:t>CS-9014A</w:t>
+        <w:t xml:space="preserve">VLAN translation, VLAN trunking and VLAN tagging/untagging per Ethernet port which will give network operator </w:t>
       </w:r>
       <w:r>
         <w:rPr>
           <w:rFonts w:eastAsia="나눔고딕" w:cs="Arial"/>
           <w:color w:val="000000"/>
         </w:rPr>
-        <w:t xml:space="preserve"> features</w:t>
-      </w:r>
-      <w:r>
-        <w:rPr>
-          <w:rFonts w:eastAsia="나눔고딕" w:cs="Arial" w:hint="eastAsia"/>
-          <w:color w:val="000000"/>
-        </w:rPr>
-        <w:t xml:space="preserve"> </w:t>
+        <w:t>the ability</w:t>
       </w:r>
       <w:r>
         <w:rPr>
           <w:rFonts w:eastAsia="나눔고딕" w:cs="Arial"/>
           <w:color w:val="000000"/>
         </w:rPr>
-        <w:t xml:space="preserve">VLAN translation, VLAN trunking and VLAN tagging/untagging per Ethernet port which will give network operator </w:t>
-      </w:r>
-      <w:r>
+        <w:t xml:space="preserve"> to construct network per its own requirements. Besides, the OAM features are based on standard compliant OMCI to facilitate more convenient and effective network operation.</w:t>
+      </w:r>
+    </w:p>
+    <w:p>
+      <w:pPr>
+        <w:pStyle w:val="a5"/>
+        <w:spacing w:line="240" w:lineRule="exact"/>
         <w:rPr>
           <w:rFonts w:eastAsia="나눔고딕" w:cs="Arial"/>
           <w:color w:val="000000"/>
         </w:rPr>
-        <w:t>the ability</w:t>
-      </w:r>
-      <w:r>
-        <w:rPr>
-          <w:rFonts w:eastAsia="나눔고딕" w:cs="Arial"/>
-          <w:color w:val="000000"/>
-        </w:rPr>
-        <w:t xml:space="preserve"> to construct network per its own requirements. Besides, the OAM features are based on standard compliant OMCI to facilitate more convenient and effective network operation.</w:t>
-      </w:r>
+      </w:pPr>
     </w:p>
     <w:p>
       <w:pPr>
-        <w:pStyle w:val="a5"/>
-        <w:spacing w:line="240" w:lineRule="exact"/>
-        <w:rPr>
-          <w:rFonts w:eastAsia="나눔고딕" w:cs="Arial"/>
-          <w:color w:val="000000"/>
-        </w:rPr>
-      </w:pPr>
-    </w:p>
-    <w:p>
-      <w:pPr>
         <w:pStyle w:val="30"/>
         <w:rPr>
           <w:sz w:val="20"/>
           <w:szCs w:val="20"/>
         </w:rPr>
       </w:pPr>
-      <w:bookmarkStart w:id="6" w:name="_Toc387744142"/>
+      <w:bookmarkStart w:id="5" w:name="_Toc387744142"/>
       <w:r>
         <w:rPr>
           <w:sz w:val="20"/>
@@ -1371,7 +1348,7 @@
         </w:rPr>
         <w:t>Contents of the Package</w:t>
       </w:r>
-      <w:bookmarkEnd w:id="6"/>
+      <w:bookmarkEnd w:id="5"/>
     </w:p>
     <w:p/>
     <w:p/>
@@ -2353,7 +2330,7 @@
           <w:szCs w:val="20"/>
         </w:rPr>
       </w:pPr>
-      <w:bookmarkStart w:id="7" w:name="_Toc387744143"/>
+      <w:bookmarkStart w:id="6" w:name="_Toc387744143"/>
       <w:r>
         <w:rPr>
           <w:sz w:val="20"/>
@@ -2383,7 +2360,7 @@
         </w:rPr>
         <w:t>CS-9014A</w:t>
       </w:r>
-      <w:bookmarkEnd w:id="7"/>
+      <w:bookmarkEnd w:id="6"/>
     </w:p>
     <w:p/>
     <w:p>
@@ -5756,14 +5733,14 @@
       <w:pPr>
         <w:pStyle w:val="20"/>
       </w:pPr>
-      <w:bookmarkStart w:id="8" w:name="_Toc255549142"/>
-      <w:bookmarkStart w:id="9" w:name="_Toc387744144"/>
+      <w:bookmarkStart w:id="7" w:name="_Toc255549142"/>
+      <w:bookmarkStart w:id="8" w:name="_Toc387744144"/>
       <w:r>
         <w:lastRenderedPageBreak/>
         <w:t>Precautions</w:t>
       </w:r>
+      <w:bookmarkEnd w:id="7"/>
       <w:bookmarkEnd w:id="8"/>
-      <w:bookmarkEnd w:id="9"/>
     </w:p>
     <w:tbl>
       <w:tblPr>
@@ -6072,13 +6049,7 @@
         <w:t xml:space="preserve">used with the approved power adaptor which is included in the product package. </w:t>
       </w:r>
     </w:p>
-    <w:p>
-      <w:pPr>
-        <w:rPr>
-          <w:rFonts w:hint="eastAsia"/>
-        </w:rPr>
-      </w:pPr>
-    </w:p>
+    <w:p/>
     <w:p/>
     <w:tbl>
       <w:tblPr>
@@ -6309,13 +6280,7 @@
         <w:t>Always keep unused fiber-optic ports capped with a clean dust cap.</w:t>
       </w:r>
     </w:p>
-    <w:p>
-      <w:pPr>
-        <w:rPr>
-          <w:rFonts w:hint="eastAsia"/>
-        </w:rPr>
-      </w:pPr>
-    </w:p>
+    <w:p/>
     <w:p/>
     <w:tbl>
       <w:tblPr>
@@ -6576,9 +6541,9 @@
           <w:szCs w:val="20"/>
         </w:rPr>
       </w:pPr>
-      <w:bookmarkStart w:id="10" w:name="_Toc122504859"/>
-      <w:bookmarkStart w:id="11" w:name="_Toc131042942"/>
-      <w:bookmarkStart w:id="12" w:name="_Toc132203249"/>
+      <w:bookmarkStart w:id="9" w:name="_Toc122504859"/>
+      <w:bookmarkStart w:id="10" w:name="_Toc131042942"/>
+      <w:bookmarkStart w:id="11" w:name="_Toc132203249"/>
       <w:r>
         <w:rPr>
           <w:rFonts w:ascii="Arial" w:hAnsi="Arial"/>
@@ -6595,9 +6560,9 @@
         </w:rPr>
         <w:t>reventing EMI</w:t>
       </w:r>
+      <w:bookmarkEnd w:id="9"/>
       <w:bookmarkEnd w:id="10"/>
       <w:bookmarkEnd w:id="11"/>
-      <w:bookmarkEnd w:id="12"/>
     </w:p>
     <w:p>
       <w:pPr>
@@ -6647,12 +6612,12 @@
       <w:pPr>
         <w:pStyle w:val="20"/>
       </w:pPr>
-      <w:bookmarkStart w:id="13" w:name="_Toc387744145"/>
+      <w:bookmarkStart w:id="12" w:name="_Toc387744145"/>
       <w:r>
         <w:lastRenderedPageBreak/>
         <w:t>Appearance of unit</w:t>
       </w:r>
-      <w:bookmarkEnd w:id="13"/>
+      <w:bookmarkEnd w:id="12"/>
     </w:p>
     <w:p>
       <w:r>
@@ -6706,7 +6671,7 @@
           <w:szCs w:val="20"/>
         </w:rPr>
       </w:pPr>
-      <w:bookmarkStart w:id="14" w:name="_Toc387744146"/>
+      <w:bookmarkStart w:id="13" w:name="_Toc387744146"/>
       <w:r>
         <w:rPr>
           <w:sz w:val="20"/>
@@ -6721,7 +6686,7 @@
         </w:rPr>
         <w:t>view</w:t>
       </w:r>
-      <w:bookmarkEnd w:id="14"/>
+      <w:bookmarkEnd w:id="13"/>
     </w:p>
     <w:p>
       <w:r>
@@ -7630,16 +7595,16 @@
               </w:rPr>
               <w:t xml:space="preserve">Call </w:t>
             </w:r>
-            <w:bookmarkStart w:id="15" w:name="OLE_LINK2"/>
-            <w:bookmarkStart w:id="16" w:name="OLE_LINK3"/>
+            <w:bookmarkStart w:id="14" w:name="OLE_LINK2"/>
+            <w:bookmarkStart w:id="15" w:name="OLE_LINK3"/>
             <w:r>
               <w:rPr>
                 <w:rFonts w:eastAsia="맑은 고딕"/>
               </w:rPr>
               <w:t>Service Provider</w:t>
             </w:r>
+            <w:bookmarkEnd w:id="14"/>
             <w:bookmarkEnd w:id="15"/>
-            <w:bookmarkEnd w:id="16"/>
           </w:p>
         </w:tc>
       </w:tr>
@@ -8745,7 +8710,7 @@
         </w:rPr>
         <w:br w:type="page"/>
       </w:r>
-      <w:bookmarkStart w:id="17" w:name="_Toc387744147"/>
+      <w:bookmarkStart w:id="16" w:name="_Toc387744147"/>
       <w:r>
         <w:rPr>
           <w:sz w:val="20"/>
@@ -8761,7 +8726,7 @@
         </w:rPr>
         <w:t>view</w:t>
       </w:r>
-      <w:bookmarkEnd w:id="17"/>
+      <w:bookmarkEnd w:id="16"/>
     </w:p>
     <w:p>
       <w:pPr>
@@ -9457,7 +9422,7 @@
         <w:pStyle w:val="a2"/>
         <w:numPr>
           <w:ilvl w:val="0"/>
-          <w:numId w:val="21"/>
+          <w:numId w:val="0"/>
         </w:numPr>
       </w:pPr>
     </w:p>
@@ -9465,12 +9430,12 @@
       <w:pPr>
         <w:pStyle w:val="20"/>
       </w:pPr>
-      <w:bookmarkStart w:id="18" w:name="_Toc387744148"/>
+      <w:bookmarkStart w:id="17" w:name="_Toc387744148"/>
       <w:r>
         <w:lastRenderedPageBreak/>
         <w:t>Installation</w:t>
       </w:r>
-      <w:bookmarkEnd w:id="18"/>
+      <w:bookmarkEnd w:id="17"/>
     </w:p>
     <w:p>
       <w:r>
@@ -11185,16 +11150,16 @@
       <w:pPr>
         <w:pStyle w:val="20"/>
       </w:pPr>
-      <w:bookmarkStart w:id="19" w:name="_사용자_추가_및_삭제"/>
-      <w:bookmarkStart w:id="20" w:name="_사용자_등록_및_삭제_설정"/>
-      <w:bookmarkStart w:id="21" w:name="_Toc387744149"/>
+      <w:bookmarkStart w:id="18" w:name="_사용자_추가_및_삭제"/>
+      <w:bookmarkStart w:id="19" w:name="_사용자_등록_및_삭제_설정"/>
+      <w:bookmarkStart w:id="20" w:name="_Toc387744149"/>
+      <w:bookmarkEnd w:id="18"/>
       <w:bookmarkEnd w:id="19"/>
-      <w:bookmarkEnd w:id="20"/>
       <w:r>
         <w:lastRenderedPageBreak/>
         <w:t>Troubleshooting</w:t>
       </w:r>
-      <w:bookmarkEnd w:id="21"/>
+      <w:bookmarkEnd w:id="20"/>
     </w:p>
     <w:p>
       <w:pPr>
@@ -11252,19 +11217,19 @@
         </w:rPr>
         <w:t>“</w:t>
       </w:r>
-      <w:proofErr w:type="spellStart"/>
       <w:r>
         <w:rPr>
           <w:b/>
         </w:rPr>
-        <w:t>Can not</w:t>
-      </w:r>
-      <w:proofErr w:type="spellEnd"/>
+        <w:t>Can</w:t>
+      </w:r>
+      <w:bookmarkStart w:id="21" w:name="_GoBack"/>
+      <w:bookmarkEnd w:id="21"/>
       <w:r>
         <w:rPr>
           <w:b/>
         </w:rPr>
-        <w:t xml:space="preserve"> access to the Internet</w:t>
+        <w:t>not access to the Internet</w:t>
       </w:r>
       <w:r>
         <w:rPr>
@@ -12924,7 +12889,7 @@
         <v:path o:extrusionok="f" gradientshapeok="t" o:connecttype="rect"/>
         <o:lock v:ext="edit" aspectratio="t"/>
       </v:shapetype>
-      <v:shape id="_x0000_i1030" type="#_x0000_t75" style="width:11.55pt;height:11.55pt" o:bullet="t">
+      <v:shape id="_x0000_i1027" type="#_x0000_t75" style="width:11.55pt;height:11.55pt" o:bullet="t">
         <v:imagedata r:id="rId1" o:title=""/>
       </v:shape>
     </w:pict>

</xml_diff>